<commit_message>
added chapter about mathematical morfology etc.
</commit_message>
<xml_diff>
--- a/thesis/kapitola.docx
+++ b/thesis/kapitola.docx
@@ -157,6 +157,9 @@
               <w:keepNext/>
             </w:pPr>
             <w:r>
+              <w:rPr>
+                <w:noProof/>
+              </w:rPr>
               <w:drawing>
                 <wp:inline distT="0" distB="0" distL="0" distR="0" wp14:anchorId="72764DF1" wp14:editId="3F990645">
                   <wp:extent cx="2224169" cy="1981200"/>
@@ -233,6 +236,9 @@
               <w:keepNext/>
             </w:pPr>
             <w:r>
+              <w:rPr>
+                <w:noProof/>
+              </w:rPr>
               <w:drawing>
                 <wp:inline distT="0" distB="0" distL="0" distR="0" wp14:anchorId="0FE75211" wp14:editId="38440981">
                   <wp:extent cx="2237646" cy="1990725"/>
@@ -273,9 +279,6 @@
           <w:p>
             <w:pPr>
               <w:pStyle w:val="Caption"/>
-              <w:rPr>
-                <w:rFonts w:hint="eastAsia"/>
-              </w:rPr>
             </w:pPr>
             <w:fldSimple w:instr=" SEQ Obrázek \* ARABIC ">
               <w:r>
@@ -302,6 +305,206 @@
         <w:pStyle w:val="Caption"/>
       </w:pPr>
     </w:p>
+    <w:p>
+      <w:pPr>
+        <w:pStyle w:val="NormalWeb"/>
+      </w:pPr>
+      <w:r>
+        <w:t xml:space="preserve">Matematická morfologie je matematická teorie, která se zabývá analýzou geometrických transformací, jako jsou eroze, dilatace, otevření a uzavření, aplikovaných na obrazy nebo jiné geometrické objekty. Tato teorie byla poprvé navržena Georgesem </w:t>
+      </w:r>
+      <w:proofErr w:type="spellStart"/>
+      <w:r>
+        <w:t>Matheronem</w:t>
+      </w:r>
+      <w:proofErr w:type="spellEnd"/>
+      <w:r>
+        <w:t xml:space="preserve"> v roce 1962 a později rozvinuta Jeanem </w:t>
+      </w:r>
+      <w:proofErr w:type="spellStart"/>
+      <w:r>
+        <w:t>Serra</w:t>
+      </w:r>
+      <w:proofErr w:type="spellEnd"/>
+      <w:r>
+        <w:t xml:space="preserve"> v 70. letech 20. století.</w:t>
+      </w:r>
+    </w:p>
+    <w:p>
+      <w:pPr>
+        <w:pStyle w:val="NormalWeb"/>
+      </w:pPr>
+      <w:r>
+        <w:t xml:space="preserve">Základní myšlenkou matematické morfologie je aplikace geometrických transformací na obrazová data za účelem získání informací o struktuře, tvaru a topologii objektů v obraze. Eroze a dilatace jsou základními operacemi matematické morfologie, které </w:t>
+      </w:r>
+      <w:proofErr w:type="gramStart"/>
+      <w:r>
+        <w:t>slouží</w:t>
+      </w:r>
+      <w:proofErr w:type="gramEnd"/>
+      <w:r>
+        <w:t xml:space="preserve"> k úpravě tvaru objektů v obraze. Eroze objektu je proces odstraňování jeho okrajů, zatímco dilatace je proces přidávání nových okrajů do objektu. Tyto operace mohou být použity k odstranění šumu z obrazu, oddělení objektů od pozadí a detekci hran v obraze.</w:t>
+      </w:r>
+    </w:p>
+    <w:p>
+      <w:pPr>
+        <w:pStyle w:val="NormalWeb"/>
+      </w:pPr>
+      <w:r>
+        <w:t>Otevření a uzavření jsou dalšími základními operacemi matematické morfologie. Otevření spočívá v aplikaci eroze následované dilatací na objekt, což může být použito ke snížení šumu a vylepšení hran objektů. Uzavření je opačný proces, kdy se nejprve použije dilatace a následně eroze na objekt, což může být použito ke spojení neúplných objektů a vyplnění malých děr v obraze.</w:t>
+      </w:r>
+    </w:p>
+    <w:p>
+      <w:pPr>
+        <w:pStyle w:val="NormalWeb"/>
+      </w:pPr>
+      <w:r>
+        <w:t xml:space="preserve">Matematická morfologie může být také použita pro segmentaci obrazů, což znamená rozdělení obrazu na samostatné objekty nebo regiony. K tomuto účelu se používají různé techniky, jako je </w:t>
+      </w:r>
+      <w:proofErr w:type="spellStart"/>
+      <w:r>
+        <w:t>thresholding</w:t>
+      </w:r>
+      <w:proofErr w:type="spellEnd"/>
+      <w:r>
+        <w:t xml:space="preserve">, který rozděluje obraz na základě intenzity pixelů, nebo </w:t>
+      </w:r>
+      <w:proofErr w:type="spellStart"/>
+      <w:r>
+        <w:t>watershed</w:t>
+      </w:r>
+      <w:proofErr w:type="spellEnd"/>
+      <w:r>
+        <w:t xml:space="preserve"> transformace, která rozděluje obraz na základě topografických vlastností.</w:t>
+      </w:r>
+    </w:p>
+    <w:p>
+      <w:pPr>
+        <w:pStyle w:val="NormalWeb"/>
+      </w:pPr>
+      <w:r>
+        <w:lastRenderedPageBreak/>
+        <w:t>Dalším využitím matematické morfologie je extrakce rysů z obrazů, což zahrnuje detekci hrany, výpočet vzdáleností, průměrů a dalších geometrických vlastností objektů v obraze. Tyto rysy mohou být použity pro klasifikaci objektů a detekci změn v obraze.</w:t>
+      </w:r>
+    </w:p>
+    <w:p>
+      <w:pPr>
+        <w:pStyle w:val="NormalWeb"/>
+      </w:pPr>
+      <w:r>
+        <w:t>V současné době se matematická morfologie používá v různých oblastech, jako jsou medicína, průmyslová kontrola kvality,</w:t>
+      </w:r>
+      <w:r>
+        <w:t xml:space="preserve"> </w:t>
+      </w:r>
+      <w:r>
+        <w:t>robotika a geografické informační systémy. V medicíně se matematická morfologie používá k analýze zobrazovacích metod, jako jsou MRI a CT skenování, k detekci anomálií a k vylepšení kvality obrazu. V průmyslové kontrola kvality se matematická morfologie používá k inspekci výrobků a ke kontrole jejich kvality, což může být důležité pro prevenci vad a zlepšení výrobních procesů. V robotice se matematická morfologie používá pro navigaci a detekci překážek v prostoru, což je důležité pro autonomní řízení robotů. V geografických informačních systémech se matematická morfologie používá pro analýzu terénu a detekci vodních toků a silnic v mapách.</w:t>
+      </w:r>
+    </w:p>
+    <w:p>
+      <w:pPr>
+        <w:pStyle w:val="NormalWeb"/>
+      </w:pPr>
+      <w:r>
+        <w:t xml:space="preserve">V závěru lze </w:t>
+      </w:r>
+      <w:proofErr w:type="gramStart"/>
+      <w:r>
+        <w:t>říci</w:t>
+      </w:r>
+      <w:proofErr w:type="gramEnd"/>
+      <w:r>
+        <w:t>, že matematická morfologie je důležitou matematickou teorií, která se zabývá analýzou geometrických transformací aplikovaných na obrazová data. Tato teorie má mnoho aplikací v různých oblastech, jako jsou medicína, průmyslová kontrola kvality, robotika a geografické informační systémy. Díky své všestrannosti a účinnosti se matematická morfologie stává stále více významnou v moderních technologiích a má potenciál pro další výzkum a vývoj.</w:t>
+      </w:r>
+    </w:p>
+    <w:p>
+      <w:pPr>
+        <w:pStyle w:val="NormalWeb"/>
+      </w:pPr>
+    </w:p>
+    <w:p>
+      <w:pPr>
+        <w:pStyle w:val="Title"/>
+      </w:pPr>
+      <w:r>
+        <w:t>Podobnost mezi algoritmy vyplňování a řešení bludiště</w:t>
+      </w:r>
+    </w:p>
+    <w:p>
+      <w:pPr>
+        <w:pStyle w:val="NormalWeb"/>
+      </w:pPr>
+    </w:p>
+    <w:p>
+      <w:pPr>
+        <w:pStyle w:val="NormalWeb"/>
+      </w:pPr>
+      <w:r>
+        <w:t xml:space="preserve">mezi algoritmy řešení bludiště a algoritmy výplně vybrané oblasti existuje nějaká podobnost. Obě tyto metody se zaměřují na prohledávání a navigaci </w:t>
+      </w:r>
+      <w:proofErr w:type="gramStart"/>
+      <w:r>
+        <w:t>v</w:t>
+      </w:r>
+      <w:proofErr w:type="gramEnd"/>
+      <w:r>
+        <w:t xml:space="preserve"> dvourozměrném prostoru za účelem nalezení cesty nebo oblasti zájmu.</w:t>
+      </w:r>
+    </w:p>
+    <w:p>
+      <w:pPr>
+        <w:pStyle w:val="NormalWeb"/>
+      </w:pPr>
+      <w:r>
+        <w:t xml:space="preserve">V algoritmech řešení bludiště je cílem najít cestu z počátečního bodu do koncového bodu v </w:t>
+      </w:r>
+      <w:proofErr w:type="gramStart"/>
+      <w:r>
+        <w:t>bludišti</w:t>
+      </w:r>
+      <w:proofErr w:type="gramEnd"/>
+      <w:r>
+        <w:t xml:space="preserve"> a přitom se vyhnout překážkám nebo slepým uličkám. Algoritmus obvykle používá vyhledávací strategii, jako je prohledávání do hloubky nebo do šířky, k prozkoumání bludiště a nalezení cesty k cíli.</w:t>
+      </w:r>
+    </w:p>
+    <w:p>
+      <w:pPr>
+        <w:pStyle w:val="NormalWeb"/>
+      </w:pPr>
+      <w:r>
+        <w:t>V algoritmech výplně vybrané oblasti je cílem vyplnit oblast zájmu, jako je uzavřený tvar nebo oblast ohraničená konturami, konkrétní barvou nebo texturou. Algoritmus obvykle začíná se semenným bodem uvnitř oblasti zájmu a iterativně přidává sousední body k výplňovému souboru na základě nějakých předdefinovaných kritérií.</w:t>
+      </w:r>
+    </w:p>
+    <w:p>
+      <w:pPr>
+        <w:pStyle w:val="NormalWeb"/>
+      </w:pPr>
+      <w:r>
+        <w:t>Oba algoritmy, řešení bludiště i výplně vybrané oblasti, zahrnují průchod dvourozměrným prostorem a prozkoumávání sousedních buněk nebo pixelů. Oba také zahrnují použití datových struktur, jako jsou zásobníky nebo fronty, pro udržování navštívených buněk nebo pixelů a pro řízení procesu prohledávání nebo výplně.</w:t>
+      </w:r>
+    </w:p>
+    <w:p>
+      <w:pPr>
+        <w:pStyle w:val="NormalWeb"/>
+      </w:pPr>
+      <w:r>
+        <w:lastRenderedPageBreak/>
+        <w:t xml:space="preserve">Existují však také některé klíčové rozdíly mezi algoritmy řešení bludiště a výplně vybrané oblasti. Algoritmy řešení bludiště se obvykle zaměřují na nalezení jediné cesty z počátečního bodu do koncového bodu, zatímco algoritmy výplně vybrané oblasti se zaměřují na vyplnění celé oblasti zájmu. Algoritmy řešení bludiště mohou také zahrnovat složitější vyhledávací strategie, jako je například A* nebo </w:t>
+      </w:r>
+      <w:proofErr w:type="spellStart"/>
+      <w:r>
+        <w:t>Dijkstrův</w:t>
+      </w:r>
+      <w:proofErr w:type="spellEnd"/>
+      <w:r>
+        <w:t xml:space="preserve"> algoritmus, pro nalezení optimální cesty, zatímco algoritmy výplně vybrané oblasti mohou používat jednodušší kritéria, jako je práh barvy nebo intenzity, pro určení, které</w:t>
+      </w:r>
+    </w:p>
+    <w:p>
+      <w:pPr>
+        <w:pStyle w:val="NormalWeb"/>
+      </w:pPr>
+    </w:p>
+    <w:p/>
     <w:sectPr>
       <w:pgSz w:w="11906" w:h="16838"/>
       <w:pgMar w:top="1440" w:right="1440" w:bottom="1440" w:left="1440" w:header="708" w:footer="708" w:gutter="0"/>
@@ -884,6 +1087,56 @@
       </w:tblBorders>
     </w:tblPr>
   </w:style>
+  <w:style w:type="paragraph" w:styleId="NormalWeb">
+    <w:name w:val="Normal (Web)"/>
+    <w:basedOn w:val="Normal"/>
+    <w:uiPriority w:val="99"/>
+    <w:semiHidden/>
+    <w:unhideWhenUsed/>
+    <w:rsid w:val="002A587C"/>
+    <w:pPr>
+      <w:spacing w:before="100" w:beforeAutospacing="1" w:after="100" w:afterAutospacing="1" w:line="240" w:lineRule="auto"/>
+    </w:pPr>
+    <w:rPr>
+      <w:rFonts w:ascii="Times New Roman" w:eastAsia="Times New Roman" w:hAnsi="Times New Roman" w:cs="Times New Roman"/>
+      <w:sz w:val="24"/>
+      <w:szCs w:val="24"/>
+    </w:rPr>
+  </w:style>
+  <w:style w:type="paragraph" w:styleId="Title">
+    <w:name w:val="Title"/>
+    <w:basedOn w:val="Normal"/>
+    <w:next w:val="Normal"/>
+    <w:link w:val="TitleChar"/>
+    <w:uiPriority w:val="10"/>
+    <w:qFormat/>
+    <w:rsid w:val="002A587C"/>
+    <w:pPr>
+      <w:spacing w:after="0" w:line="240" w:lineRule="auto"/>
+      <w:contextualSpacing/>
+    </w:pPr>
+    <w:rPr>
+      <w:rFonts w:asciiTheme="majorHAnsi" w:eastAsiaTheme="majorEastAsia" w:hAnsiTheme="majorHAnsi" w:cstheme="majorBidi"/>
+      <w:spacing w:val="-10"/>
+      <w:kern w:val="28"/>
+      <w:sz w:val="56"/>
+      <w:szCs w:val="56"/>
+    </w:rPr>
+  </w:style>
+  <w:style w:type="character" w:customStyle="1" w:styleId="TitleChar">
+    <w:name w:val="Title Char"/>
+    <w:basedOn w:val="DefaultParagraphFont"/>
+    <w:link w:val="Title"/>
+    <w:uiPriority w:val="10"/>
+    <w:rsid w:val="002A587C"/>
+    <w:rPr>
+      <w:rFonts w:asciiTheme="majorHAnsi" w:eastAsiaTheme="majorEastAsia" w:hAnsiTheme="majorHAnsi" w:cstheme="majorBidi"/>
+      <w:spacing w:val="-10"/>
+      <w:kern w:val="28"/>
+      <w:sz w:val="56"/>
+      <w:szCs w:val="56"/>
+    </w:rPr>
+  </w:style>
 </w:styles>
 </file>
 

</xml_diff>